<commit_message>
Algunos Ejercicios Unidad 3
</commit_message>
<xml_diff>
--- a/Diseño (olga)/Practica1ºeva/SamuelMartos_1ª eva 2023-10-27 Tarea práctica.docx
+++ b/Diseño (olga)/Practica1ºeva/SamuelMartos_1ª eva 2023-10-27 Tarea práctica.docx
@@ -46,7 +46,7 @@
         <w:t xml:space="preserve"> </w:t>
       </w:r>
       <w:r>
-        <w:t>27</w:t>
+        <w:t>23</w:t>
       </w:r>
       <w:r>
         <w:t>-</w:t>
@@ -64,7 +64,7 @@
         <w:t>2</w:t>
       </w:r>
       <w:r>
-        <w:t>3</w:t>
+        <w:t>4</w:t>
       </w:r>
     </w:p>
     <w:p>
@@ -96,8 +96,6 @@
       <w:r>
         <w:t>Samuel Martos Vidal</w:t>
       </w:r>
-      <w:bookmarkStart w:id="0" w:name="_GoBack"/>
-      <w:bookmarkEnd w:id="0"/>
     </w:p>
     <w:p>
       <w:pPr>
@@ -275,6 +273,8 @@
           <w:szCs w:val="24"/>
         </w:rPr>
       </w:pPr>
+      <w:bookmarkStart w:id="0" w:name="_GoBack"/>
+      <w:bookmarkEnd w:id="0"/>
     </w:p>
     <w:p>
       <w:pPr>
@@ -1030,7 +1030,7 @@
               <w:szCs w:val="18"/>
               <w:lang w:val="es-ES_tradnl"/>
             </w:rPr>
-            <w:t>3</w:t>
+            <w:t>4</w:t>
           </w:r>
           <w:r>
             <w:rPr>
@@ -1054,7 +1054,7 @@
               <w:szCs w:val="18"/>
               <w:lang w:val="es-ES_tradnl"/>
             </w:rPr>
-            <w:t>4</w:t>
+            <w:t>5</w:t>
           </w:r>
         </w:p>
       </w:tc>
@@ -6863,7 +6863,7 @@
 </file>
 
 <file path=customXml/itemProps1.xml><?xml version="1.0" encoding="utf-8"?>
-<ds:datastoreItem xmlns:ds="http://schemas.openxmlformats.org/officeDocument/2006/customXml" ds:itemID="{C20ED19B-4C2F-4665-9FCC-436B47B6025B}">
+<ds:datastoreItem xmlns:ds="http://schemas.openxmlformats.org/officeDocument/2006/customXml" ds:itemID="{DFF9EC72-1CF1-4A76-B317-C20393F14EB0}">
   <ds:schemaRefs>
     <ds:schemaRef ds:uri="http://schemas.openxmlformats.org/officeDocument/2006/bibliography"/>
   </ds:schemaRefs>

</xml_diff>